<commit_message>
Remove unused files and clean up project
</commit_message>
<xml_diff>
--- a/Docu.docx
+++ b/Docu.docx
@@ -561,6 +561,60 @@
         </w:rPr>
         <w:t xml:space="preserve"> compile</w:t>
       </w:r>
+      <w:r>
+        <w:rPr>
+          <w:b/>
+          <w:bCs/>
+          <w:lang w:val="es-AR"/>
+        </w:rPr>
+        <w:t xml:space="preserve"> / </w:t>
+      </w:r>
+      <w:proofErr w:type="spellStart"/>
+      <w:r>
+        <w:rPr>
+          <w:b/>
+          <w:bCs/>
+          <w:lang w:val="es-AR"/>
+        </w:rPr>
+        <w:t>mvn</w:t>
+      </w:r>
+      <w:proofErr w:type="spellEnd"/>
+      <w:r>
+        <w:rPr>
+          <w:b/>
+          <w:bCs/>
+          <w:lang w:val="es-AR"/>
+        </w:rPr>
+        <w:t xml:space="preserve"> </w:t>
+      </w:r>
+      <w:proofErr w:type="spellStart"/>
+      <w:r>
+        <w:rPr>
+          <w:b/>
+          <w:bCs/>
+          <w:lang w:val="es-AR"/>
+        </w:rPr>
+        <w:t>clean</w:t>
+      </w:r>
+      <w:proofErr w:type="spellEnd"/>
+      <w:r>
+        <w:rPr>
+          <w:b/>
+          <w:bCs/>
+          <w:lang w:val="es-AR"/>
+        </w:rPr>
+        <w:t xml:space="preserve"> </w:t>
+      </w:r>
+      <w:proofErr w:type="spellStart"/>
+      <w:r>
+        <w:rPr>
+          <w:b/>
+          <w:bCs/>
+          <w:lang w:val="es-AR"/>
+        </w:rPr>
+        <w:t>package</w:t>
+      </w:r>
+      <w:proofErr w:type="spellEnd"/>
     </w:p>
     <w:p>
       <w:pPr>
@@ -753,7 +807,6 @@
         <w:t xml:space="preserve">Para detener el servidor </w:t>
       </w:r>
       <w:proofErr w:type="spellStart"/>
-      <w:proofErr w:type="gramStart"/>
       <w:r>
         <w:rPr>
           <w:lang w:val="es-AR"/>
@@ -765,14 +818,7 @@
         <w:rPr>
           <w:lang w:val="es-AR"/>
         </w:rPr>
-        <w:t xml:space="preserve"> :</w:t>
-      </w:r>
-      <w:proofErr w:type="gramEnd"/>
-      <w:r>
-        <w:rPr>
-          <w:lang w:val="es-AR"/>
-        </w:rPr>
-        <w:t xml:space="preserve"> </w:t>
+        <w:t xml:space="preserve"> : </w:t>
       </w:r>
       <w:proofErr w:type="spellStart"/>
       <w:r>
@@ -1903,6 +1949,7 @@
   <w:style w:type="character" w:default="1" w:styleId="Fuentedeprrafopredeter">
     <w:name w:val="Default Paragraph Font"/>
     <w:uiPriority w:val="1"/>
+    <w:semiHidden/>
     <w:unhideWhenUsed/>
   </w:style>
   <w:style w:type="table" w:default="1" w:styleId="Tablanormal">

</xml_diff>